<commit_message>
파일 이름 변경 cone50->cone100
</commit_message>
<xml_diff>
--- a/_draft0/tomoGPU.docx
+++ b/_draft0/tomoGPU.docx
@@ -3291,27 +3291,14 @@
       <w:r>
         <w:t xml:space="preserve">Figure </w:t>
       </w:r>
-      <w:r>
-        <w:fldChar w:fldCharType="begin"/>
-      </w:r>
-      <w:r>
-        <w:instrText xml:space="preserve"> SEQ Figure \* ARABIC </w:instrText>
-      </w:r>
-      <w:r>
-        <w:fldChar w:fldCharType="separate"/>
-      </w:r>
-      <w:r>
-        <w:rPr>
-          <w:noProof/>
-        </w:rPr>
-        <w:t>1</w:t>
-      </w:r>
-      <w:r>
-        <w:rPr>
-          <w:noProof/>
-        </w:rPr>
-        <w:fldChar w:fldCharType="end"/>
-      </w:r>
+      <w:fldSimple w:instr=" SEQ Figure \* ARABIC ">
+        <w:r>
+          <w:rPr>
+            <w:noProof/>
+          </w:rPr>
+          <w:t>1</w:t>
+        </w:r>
+      </w:fldSimple>
       <w:bookmarkEnd w:id="1"/>
       <w:r>
         <w:rPr>
@@ -3945,27 +3932,14 @@
       <w:r>
         <w:t>(</w:t>
       </w:r>
-      <w:r>
-        <w:fldChar w:fldCharType="begin"/>
-      </w:r>
-      <w:r>
-        <w:instrText xml:space="preserve"> SEQ Equation \* ARABIC </w:instrText>
-      </w:r>
-      <w:r>
-        <w:fldChar w:fldCharType="separate"/>
-      </w:r>
-      <w:r>
-        <w:rPr>
-          <w:noProof/>
-        </w:rPr>
-        <w:t>2</w:t>
-      </w:r>
-      <w:r>
-        <w:rPr>
-          <w:noProof/>
-        </w:rPr>
-        <w:fldChar w:fldCharType="end"/>
-      </w:r>
+      <w:fldSimple w:instr=" SEQ Equation \* ARABIC ">
+        <w:r>
+          <w:rPr>
+            <w:noProof/>
+          </w:rPr>
+          <w:t>2</w:t>
+        </w:r>
+      </w:fldSimple>
       <w:r>
         <w:t>)</w:t>
       </w:r>
@@ -4503,27 +4477,14 @@
         <w:tab/>
         <w:t>(</w:t>
       </w:r>
-      <w:r>
-        <w:fldChar w:fldCharType="begin"/>
-      </w:r>
-      <w:r>
-        <w:instrText xml:space="preserve"> SEQ Equation \* ARABIC </w:instrText>
-      </w:r>
-      <w:r>
-        <w:fldChar w:fldCharType="separate"/>
-      </w:r>
-      <w:r>
-        <w:rPr>
-          <w:noProof/>
-        </w:rPr>
-        <w:t>3</w:t>
-      </w:r>
-      <w:r>
-        <w:rPr>
-          <w:noProof/>
-        </w:rPr>
-        <w:fldChar w:fldCharType="end"/>
-      </w:r>
+      <w:fldSimple w:instr=" SEQ Equation \* ARABIC ">
+        <w:r>
+          <w:rPr>
+            <w:noProof/>
+          </w:rPr>
+          <w:t>3</w:t>
+        </w:r>
+      </w:fldSimple>
       <w:r>
         <w:t>)</w:t>
       </w:r>
@@ -4538,15 +4499,7 @@
         <w:ind w:firstLine="200"/>
       </w:pPr>
       <w:r>
-        <w:t xml:space="preserve">And then inserting </w:t>
-      </w:r>
-      <w:proofErr w:type="gramStart"/>
-      <w:r>
-        <w:t>Eq.(</w:t>
-      </w:r>
-      <w:proofErr w:type="gramEnd"/>
-      <w:r>
-        <w:t>3) to Eq.(2) gives the Eq. (4)</w:t>
+        <w:t>And then inserting Eq.(3) to Eq.(2) gives the Eq. (4)</w:t>
       </w:r>
     </w:p>
     <w:p>
@@ -4880,27 +4833,14 @@
         <w:tab/>
         <w:t>(</w:t>
       </w:r>
-      <w:r>
-        <w:fldChar w:fldCharType="begin"/>
-      </w:r>
-      <w:r>
-        <w:instrText xml:space="preserve"> SEQ Equation \* ARABIC </w:instrText>
-      </w:r>
-      <w:r>
-        <w:fldChar w:fldCharType="separate"/>
-      </w:r>
-      <w:r>
-        <w:rPr>
-          <w:noProof/>
-        </w:rPr>
-        <w:t>4</w:t>
-      </w:r>
-      <w:r>
-        <w:rPr>
-          <w:noProof/>
-        </w:rPr>
-        <w:fldChar w:fldCharType="end"/>
-      </w:r>
+      <w:fldSimple w:instr=" SEQ Equation \* ARABIC ">
+        <w:r>
+          <w:rPr>
+            <w:noProof/>
+          </w:rPr>
+          <w:t>4</w:t>
+        </w:r>
+      </w:fldSimple>
       <w:r>
         <w:t>)</w:t>
       </w:r>
@@ -5663,27 +5603,14 @@
       <w:r>
         <w:t xml:space="preserve">Figure </w:t>
       </w:r>
-      <w:r>
-        <w:fldChar w:fldCharType="begin"/>
-      </w:r>
-      <w:r>
-        <w:instrText xml:space="preserve"> SEQ Figure \* ARABIC </w:instrText>
-      </w:r>
-      <w:r>
-        <w:fldChar w:fldCharType="separate"/>
-      </w:r>
-      <w:r>
-        <w:rPr>
-          <w:noProof/>
-        </w:rPr>
-        <w:t>2</w:t>
-      </w:r>
-      <w:r>
-        <w:rPr>
-          <w:noProof/>
-        </w:rPr>
-        <w:fldChar w:fldCharType="end"/>
-      </w:r>
+      <w:fldSimple w:instr=" SEQ Figure \* ARABIC ">
+        <w:r>
+          <w:rPr>
+            <w:noProof/>
+          </w:rPr>
+          <w:t>2</w:t>
+        </w:r>
+      </w:fldSimple>
       <w:bookmarkEnd w:id="4"/>
       <w:r>
         <w:t>.</w:t>
@@ -6037,27 +5964,14 @@
         <w:lastRenderedPageBreak/>
         <w:t xml:space="preserve">Figure </w:t>
       </w:r>
-      <w:r>
-        <w:fldChar w:fldCharType="begin"/>
-      </w:r>
-      <w:r>
-        <w:instrText xml:space="preserve"> SEQ Figure \* ARABIC </w:instrText>
-      </w:r>
-      <w:r>
-        <w:fldChar w:fldCharType="separate"/>
-      </w:r>
-      <w:r>
-        <w:rPr>
-          <w:noProof/>
-        </w:rPr>
-        <w:t>3</w:t>
-      </w:r>
-      <w:r>
-        <w:rPr>
-          <w:noProof/>
-        </w:rPr>
-        <w:fldChar w:fldCharType="end"/>
-      </w:r>
+      <w:fldSimple w:instr=" SEQ Figure \* ARABIC ">
+        <w:r>
+          <w:rPr>
+            <w:noProof/>
+          </w:rPr>
+          <w:t>3</w:t>
+        </w:r>
+      </w:fldSimple>
       <w:bookmarkEnd w:id="5"/>
       <w:r>
         <w:rPr>
@@ -6359,27 +6273,14 @@
       <w:r>
         <w:t>(</w:t>
       </w:r>
-      <w:r>
-        <w:fldChar w:fldCharType="begin"/>
-      </w:r>
-      <w:r>
-        <w:instrText xml:space="preserve"> SEQ Equation \* ARABIC </w:instrText>
-      </w:r>
-      <w:r>
-        <w:fldChar w:fldCharType="separate"/>
-      </w:r>
-      <w:r>
-        <w:rPr>
-          <w:noProof/>
-        </w:rPr>
-        <w:t>5</w:t>
-      </w:r>
-      <w:r>
-        <w:rPr>
-          <w:noProof/>
-        </w:rPr>
-        <w:fldChar w:fldCharType="end"/>
-      </w:r>
+      <w:fldSimple w:instr=" SEQ Equation \* ARABIC ">
+        <w:r>
+          <w:rPr>
+            <w:noProof/>
+          </w:rPr>
+          <w:t>5</w:t>
+        </w:r>
+      </w:fldSimple>
       <w:r>
         <w:t>)</w:t>
       </w:r>
@@ -6829,27 +6730,14 @@
         <w:tab/>
         <w:t>(</w:t>
       </w:r>
-      <w:r>
-        <w:fldChar w:fldCharType="begin"/>
-      </w:r>
-      <w:r>
-        <w:instrText xml:space="preserve"> SEQ Equation \* ARABIC </w:instrText>
-      </w:r>
-      <w:r>
-        <w:fldChar w:fldCharType="separate"/>
-      </w:r>
-      <w:r>
-        <w:rPr>
-          <w:noProof/>
-        </w:rPr>
-        <w:t>7</w:t>
-      </w:r>
-      <w:r>
-        <w:rPr>
-          <w:noProof/>
-        </w:rPr>
-        <w:fldChar w:fldCharType="end"/>
-      </w:r>
+      <w:fldSimple w:instr=" SEQ Equation \* ARABIC ">
+        <w:r>
+          <w:rPr>
+            <w:noProof/>
+          </w:rPr>
+          <w:t>7</w:t>
+        </w:r>
+      </w:fldSimple>
       <w:r>
         <w:t>)</w:t>
       </w:r>
@@ -7061,27 +6949,14 @@
       <w:r>
         <w:t>(</w:t>
       </w:r>
-      <w:r>
-        <w:fldChar w:fldCharType="begin"/>
-      </w:r>
-      <w:r>
-        <w:instrText xml:space="preserve"> SEQ Equation \* ARABIC </w:instrText>
-      </w:r>
-      <w:r>
-        <w:fldChar w:fldCharType="separate"/>
-      </w:r>
-      <w:r>
-        <w:rPr>
-          <w:noProof/>
-        </w:rPr>
-        <w:t>8</w:t>
-      </w:r>
-      <w:r>
-        <w:rPr>
-          <w:noProof/>
-        </w:rPr>
-        <w:fldChar w:fldCharType="end"/>
-      </w:r>
+      <w:fldSimple w:instr=" SEQ Equation \* ARABIC ">
+        <w:r>
+          <w:rPr>
+            <w:noProof/>
+          </w:rPr>
+          <w:t>8</w:t>
+        </w:r>
+      </w:fldSimple>
       <w:r>
         <w:t>)</w:t>
       </w:r>
@@ -7238,27 +7113,14 @@
       <w:r>
         <w:t>(</w:t>
       </w:r>
-      <w:r>
-        <w:fldChar w:fldCharType="begin"/>
-      </w:r>
-      <w:r>
-        <w:instrText xml:space="preserve"> SEQ Equation \* ARABIC </w:instrText>
-      </w:r>
-      <w:r>
-        <w:fldChar w:fldCharType="separate"/>
-      </w:r>
-      <w:r>
-        <w:rPr>
-          <w:noProof/>
-        </w:rPr>
-        <w:t>9</w:t>
-      </w:r>
-      <w:r>
-        <w:rPr>
-          <w:noProof/>
-        </w:rPr>
-        <w:fldChar w:fldCharType="end"/>
-      </w:r>
+      <w:fldSimple w:instr=" SEQ Equation \* ARABIC ">
+        <w:r>
+          <w:rPr>
+            <w:noProof/>
+          </w:rPr>
+          <w:t>9</w:t>
+        </w:r>
+      </w:fldSimple>
       <w:r>
         <w:t>)</w:t>
       </w:r>
@@ -7452,27 +7314,14 @@
       <w:r>
         <w:t>(</w:t>
       </w:r>
-      <w:r>
-        <w:fldChar w:fldCharType="begin"/>
-      </w:r>
-      <w:r>
-        <w:instrText xml:space="preserve"> SEQ Equation \* ARABIC </w:instrText>
-      </w:r>
-      <w:r>
-        <w:fldChar w:fldCharType="separate"/>
-      </w:r>
-      <w:r>
-        <w:rPr>
-          <w:noProof/>
-        </w:rPr>
-        <w:t>10</w:t>
-      </w:r>
-      <w:r>
-        <w:rPr>
-          <w:noProof/>
-        </w:rPr>
-        <w:fldChar w:fldCharType="end"/>
-      </w:r>
+      <w:fldSimple w:instr=" SEQ Equation \* ARABIC ">
+        <w:r>
+          <w:rPr>
+            <w:noProof/>
+          </w:rPr>
+          <w:t>10</w:t>
+        </w:r>
+      </w:fldSimple>
       <w:r>
         <w:t>)</w:t>
       </w:r>
@@ -7675,27 +7524,14 @@
       <w:r>
         <w:t>(</w:t>
       </w:r>
-      <w:r>
-        <w:fldChar w:fldCharType="begin"/>
-      </w:r>
-      <w:r>
-        <w:instrText xml:space="preserve"> SEQ Equation \* ARABIC </w:instrText>
-      </w:r>
-      <w:r>
-        <w:fldChar w:fldCharType="separate"/>
-      </w:r>
-      <w:r>
-        <w:rPr>
-          <w:noProof/>
-        </w:rPr>
-        <w:t>11</w:t>
-      </w:r>
-      <w:r>
-        <w:rPr>
-          <w:noProof/>
-        </w:rPr>
-        <w:fldChar w:fldCharType="end"/>
-      </w:r>
+      <w:fldSimple w:instr=" SEQ Equation \* ARABIC ">
+        <w:r>
+          <w:rPr>
+            <w:noProof/>
+          </w:rPr>
+          <w:t>11</w:t>
+        </w:r>
+      </w:fldSimple>
       <w:r>
         <w:t>)</w:t>
       </w:r>
@@ -8089,27 +7925,14 @@
       <w:r>
         <w:t>(</w:t>
       </w:r>
-      <w:r>
-        <w:fldChar w:fldCharType="begin"/>
-      </w:r>
-      <w:r>
-        <w:instrText xml:space="preserve"> SEQ Equation \* ARABIC </w:instrText>
-      </w:r>
-      <w:r>
-        <w:fldChar w:fldCharType="separate"/>
-      </w:r>
-      <w:r>
-        <w:rPr>
-          <w:noProof/>
-        </w:rPr>
-        <w:t>12</w:t>
-      </w:r>
-      <w:r>
-        <w:rPr>
-          <w:noProof/>
-        </w:rPr>
-        <w:fldChar w:fldCharType="end"/>
-      </w:r>
+      <w:fldSimple w:instr=" SEQ Equation \* ARABIC ">
+        <w:r>
+          <w:rPr>
+            <w:noProof/>
+          </w:rPr>
+          <w:t>12</w:t>
+        </w:r>
+      </w:fldSimple>
       <w:r>
         <w:t>)</w:t>
       </w:r>
@@ -8540,27 +8363,14 @@
       <w:r>
         <w:t xml:space="preserve">Figure </w:t>
       </w:r>
-      <w:r>
-        <w:fldChar w:fldCharType="begin"/>
-      </w:r>
-      <w:r>
-        <w:instrText xml:space="preserve"> SEQ Figure \* ARABIC </w:instrText>
-      </w:r>
-      <w:r>
-        <w:fldChar w:fldCharType="separate"/>
-      </w:r>
-      <w:r>
-        <w:rPr>
-          <w:noProof/>
-        </w:rPr>
-        <w:t>4</w:t>
-      </w:r>
-      <w:r>
-        <w:rPr>
-          <w:noProof/>
-        </w:rPr>
-        <w:fldChar w:fldCharType="end"/>
-      </w:r>
+      <w:fldSimple w:instr=" SEQ Figure \* ARABIC ">
+        <w:r>
+          <w:rPr>
+            <w:noProof/>
+          </w:rPr>
+          <w:t>4</w:t>
+        </w:r>
+      </w:fldSimple>
       <w:bookmarkEnd w:id="6"/>
       <w:r>
         <w:rPr>
@@ -8769,27 +8579,14 @@
       <w:r>
         <w:t xml:space="preserve">Figure </w:t>
       </w:r>
-      <w:r>
-        <w:fldChar w:fldCharType="begin"/>
-      </w:r>
-      <w:r>
-        <w:instrText xml:space="preserve"> SEQ Figure \* ARABIC </w:instrText>
-      </w:r>
-      <w:r>
-        <w:fldChar w:fldCharType="separate"/>
-      </w:r>
-      <w:r>
-        <w:rPr>
-          <w:noProof/>
-        </w:rPr>
-        <w:t>5</w:t>
-      </w:r>
-      <w:r>
-        <w:rPr>
-          <w:noProof/>
-        </w:rPr>
-        <w:fldChar w:fldCharType="end"/>
-      </w:r>
+      <w:fldSimple w:instr=" SEQ Figure \* ARABIC ">
+        <w:r>
+          <w:rPr>
+            <w:noProof/>
+          </w:rPr>
+          <w:t>5</w:t>
+        </w:r>
+      </w:fldSimple>
       <w:bookmarkEnd w:id="8"/>
       <w:r>
         <w:rPr>
@@ -8916,15 +8713,7 @@
         <w:t xml:space="preserve">, </w:t>
       </w:r>
       <w:r>
-        <w:t xml:space="preserve">storing an unknown number of </w:t>
-      </w:r>
-      <w:proofErr w:type="gramStart"/>
-      <w:r>
-        <w:t>data</w:t>
-      </w:r>
-      <w:proofErr w:type="gramEnd"/>
-      <w:r>
-        <w:t xml:space="preserve"> in GPU is not convenient</w:t>
+        <w:t>storing an unknown number of data in GPU is not convenient</w:t>
       </w:r>
       <w:r>
         <w:t xml:space="preserve">. Therefore, we assumed that </w:t>
@@ -8990,16 +8779,11 @@
         <w:fldChar w:fldCharType="end"/>
       </w:r>
       <w:r>
-        <w:t xml:space="preserve">a </w:t>
-      </w:r>
-      <w:proofErr w:type="gramStart"/>
-      <w:r>
-        <w:t>show</w:t>
+        <w:t>a show</w:t>
       </w:r>
       <w:r>
         <w:t>s</w:t>
       </w:r>
-      <w:proofErr w:type="gramEnd"/>
       <w:r>
         <w:t xml:space="preserve"> a bird’s-eye view of the pixel slots</w:t>
       </w:r>
@@ -9653,27 +9437,14 @@
       <w:r>
         <w:t xml:space="preserve">Figure </w:t>
       </w:r>
-      <w:r>
-        <w:fldChar w:fldCharType="begin"/>
-      </w:r>
-      <w:r>
-        <w:instrText xml:space="preserve"> SEQ Figure \* ARABIC </w:instrText>
-      </w:r>
-      <w:r>
-        <w:fldChar w:fldCharType="separate"/>
-      </w:r>
-      <w:r>
-        <w:rPr>
-          <w:noProof/>
-        </w:rPr>
-        <w:t>6</w:t>
-      </w:r>
-      <w:r>
-        <w:rPr>
-          <w:noProof/>
-        </w:rPr>
-        <w:fldChar w:fldCharType="end"/>
-      </w:r>
+      <w:fldSimple w:instr=" SEQ Figure \* ARABIC ">
+        <w:r>
+          <w:rPr>
+            <w:noProof/>
+          </w:rPr>
+          <w:t>6</w:t>
+        </w:r>
+      </w:fldSimple>
       <w:bookmarkEnd w:id="9"/>
       <w:r>
         <w:rPr>
@@ -9799,7 +9570,6 @@
         </w:rPr>
         <w:t>(</w:t>
       </w:r>
-      <w:proofErr w:type="gramStart"/>
       <w:r>
         <w:rPr>
           <w:rStyle w:val="FigureChar"/>
@@ -9824,7 +9594,6 @@
         </w:rPr>
         <w:t>β</w:t>
       </w:r>
-      <w:proofErr w:type="gramEnd"/>
       <w:r>
         <w:rPr>
           <w:rStyle w:val="FigureChar"/>
@@ -9927,6 +9696,8 @@
       <w:r>
         <w:br w:type="page"/>
       </w:r>
+      <w:bookmarkStart w:id="10" w:name="_GoBack"/>
+      <w:bookmarkEnd w:id="10"/>
     </w:p>
     <w:p>
       <w:pPr>
@@ -9958,13 +9729,8 @@
       <w:pPr>
         <w:ind w:firstLine="200"/>
       </w:pPr>
-      <w:proofErr w:type="gramStart"/>
-      <w:r>
-        <w:t>A</w:t>
-      </w:r>
-      <w:proofErr w:type="gramEnd"/>
-      <w:r>
-        <w:t xml:space="preserve"> </w:t>
+      <w:r>
+        <w:t xml:space="preserve">A </w:t>
       </w:r>
       <w:r>
         <w:t xml:space="preserve">FDM-type dual-nozzle 3D printer </w:t>
@@ -10305,32 +10071,19 @@
       <w:pPr>
         <w:pStyle w:val="Table0"/>
       </w:pPr>
-      <w:bookmarkStart w:id="10" w:name="_Ref169179996"/>
+      <w:bookmarkStart w:id="11" w:name="_Ref169179996"/>
       <w:r>
         <w:t xml:space="preserve">Table </w:t>
       </w:r>
-      <w:r>
-        <w:fldChar w:fldCharType="begin"/>
-      </w:r>
-      <w:r>
-        <w:instrText xml:space="preserve"> SEQ Table \* ARABIC </w:instrText>
-      </w:r>
-      <w:r>
-        <w:fldChar w:fldCharType="separate"/>
-      </w:r>
-      <w:r>
-        <w:rPr>
-          <w:noProof/>
-        </w:rPr>
-        <w:t>1</w:t>
-      </w:r>
-      <w:r>
-        <w:rPr>
-          <w:noProof/>
-        </w:rPr>
-        <w:fldChar w:fldCharType="end"/>
-      </w:r>
-      <w:bookmarkEnd w:id="10"/>
+      <w:fldSimple w:instr=" SEQ Table \* ARABIC ">
+        <w:r>
+          <w:rPr>
+            <w:noProof/>
+          </w:rPr>
+          <w:t>1</w:t>
+        </w:r>
+      </w:fldSimple>
+      <w:bookmarkEnd w:id="11"/>
       <w:r>
         <w:rPr>
           <w:rFonts w:hint="eastAsia"/>
@@ -10992,14 +10745,9 @@
               <w:pStyle w:val="Table"/>
             </w:pPr>
             <w:r>
-              <w:t xml:space="preserve">infill </w:t>
-            </w:r>
-            <w:proofErr w:type="gramStart"/>
-            <w:r>
-              <w:t>ratio(</w:t>
+              <w:t>infill ratio(</w:t>
             </w:r>
             <w:proofErr w:type="spellStart"/>
-            <w:proofErr w:type="gramEnd"/>
             <w:r>
               <w:rPr>
                 <w:b/>
@@ -11322,15 +11070,7 @@
       </w:r>
       <w:proofErr w:type="spellEnd"/>
       <w:r>
-        <w:t xml:space="preserve">®. The Stanford mesh data series were downloaded from the Stanford 3D Scanning </w:t>
-      </w:r>
-      <w:proofErr w:type="gramStart"/>
-      <w:r>
-        <w:t>Repository[</w:t>
-      </w:r>
-      <w:proofErr w:type="gramEnd"/>
-      <w:r>
-        <w:t>31], and their size and mesh resolution were</w:t>
+        <w:t>®. The Stanford mesh data series were downloaded from the Stanford 3D Scanning Repository[31], and their size and mesh resolution were</w:t>
       </w:r>
       <w:r>
         <w:t xml:space="preserve"> adjusted</w:t>
@@ -11367,33 +11107,20 @@
       <w:pPr>
         <w:pStyle w:val="Table0"/>
       </w:pPr>
-      <w:bookmarkStart w:id="11" w:name="_Ref169182705"/>
+      <w:bookmarkStart w:id="12" w:name="_Ref169182705"/>
       <w:r>
         <w:lastRenderedPageBreak/>
         <w:t xml:space="preserve">Table </w:t>
       </w:r>
-      <w:r>
-        <w:fldChar w:fldCharType="begin"/>
-      </w:r>
-      <w:r>
-        <w:instrText xml:space="preserve"> SEQ Table \* ARABIC </w:instrText>
-      </w:r>
-      <w:r>
-        <w:fldChar w:fldCharType="separate"/>
-      </w:r>
-      <w:r>
-        <w:rPr>
-          <w:noProof/>
-        </w:rPr>
-        <w:t>2</w:t>
-      </w:r>
-      <w:r>
-        <w:rPr>
-          <w:noProof/>
-        </w:rPr>
-        <w:fldChar w:fldCharType="end"/>
-      </w:r>
-      <w:bookmarkEnd w:id="11"/>
+      <w:fldSimple w:instr=" SEQ Table \* ARABIC ">
+        <w:r>
+          <w:rPr>
+            <w:noProof/>
+          </w:rPr>
+          <w:t>2</w:t>
+        </w:r>
+      </w:fldSimple>
+      <w:bookmarkEnd w:id="12"/>
       <w:r>
         <w:t>. Specification of the test mesh data</w:t>
       </w:r>
@@ -12474,33 +12201,20 @@
       <w:pPr>
         <w:pStyle w:val="Table0"/>
       </w:pPr>
-      <w:bookmarkStart w:id="12" w:name="_Ref168939923"/>
-      <w:bookmarkStart w:id="13" w:name="_Ref168940311"/>
+      <w:bookmarkStart w:id="13" w:name="_Ref168939923"/>
+      <w:bookmarkStart w:id="14" w:name="_Ref168940311"/>
       <w:r>
         <w:t xml:space="preserve">Table </w:t>
       </w:r>
-      <w:r>
-        <w:fldChar w:fldCharType="begin"/>
-      </w:r>
-      <w:r>
-        <w:instrText xml:space="preserve"> SEQ Table \* ARABIC </w:instrText>
-      </w:r>
-      <w:r>
-        <w:fldChar w:fldCharType="separate"/>
-      </w:r>
-      <w:r>
-        <w:rPr>
-          <w:noProof/>
-        </w:rPr>
-        <w:t>3</w:t>
-      </w:r>
-      <w:r>
-        <w:rPr>
-          <w:noProof/>
-        </w:rPr>
-        <w:fldChar w:fldCharType="end"/>
-      </w:r>
-      <w:bookmarkEnd w:id="12"/>
+      <w:fldSimple w:instr=" SEQ Table \* ARABIC ">
+        <w:r>
+          <w:rPr>
+            <w:noProof/>
+          </w:rPr>
+          <w:t>3</w:t>
+        </w:r>
+      </w:fldSimple>
+      <w:bookmarkEnd w:id="13"/>
       <w:r>
         <w:t xml:space="preserve">. </w:t>
       </w:r>
@@ -12528,7 +12242,7 @@
       <w:r>
         <w:t>used</w:t>
       </w:r>
-      <w:bookmarkEnd w:id="13"/>
+      <w:bookmarkEnd w:id="14"/>
     </w:p>
     <w:tbl>
       <w:tblPr>
@@ -12723,7 +12437,7 @@
       <w:pPr>
         <w:ind w:firstLine="200"/>
       </w:pPr>
-      <w:bookmarkStart w:id="14" w:name="_Ref169266426"/>
+      <w:bookmarkStart w:id="15" w:name="_Ref169266426"/>
     </w:p>
     <w:p>
       <w:pPr>
@@ -12732,28 +12446,15 @@
       <w:r>
         <w:t xml:space="preserve">Table </w:t>
       </w:r>
-      <w:r>
-        <w:fldChar w:fldCharType="begin"/>
-      </w:r>
-      <w:r>
-        <w:instrText xml:space="preserve"> SEQ Table \* ARABIC </w:instrText>
-      </w:r>
-      <w:r>
-        <w:fldChar w:fldCharType="separate"/>
-      </w:r>
-      <w:r>
-        <w:rPr>
-          <w:noProof/>
-        </w:rPr>
-        <w:t>4</w:t>
-      </w:r>
-      <w:r>
-        <w:rPr>
-          <w:noProof/>
-        </w:rPr>
-        <w:fldChar w:fldCharType="end"/>
-      </w:r>
-      <w:bookmarkEnd w:id="14"/>
+      <w:fldSimple w:instr=" SEQ Table \* ARABIC ">
+        <w:r>
+          <w:rPr>
+            <w:noProof/>
+          </w:rPr>
+          <w:t>4</w:t>
+        </w:r>
+      </w:fldSimple>
+      <w:bookmarkEnd w:id="15"/>
       <w:r>
         <w:t xml:space="preserve">. Specification of the </w:t>
       </w:r>
@@ -12821,14 +12522,7 @@
             </w:r>
             <w:r>
               <w:br/>
-            </w:r>
-            <w:proofErr w:type="gramStart"/>
-            <w:r>
-              <w:t>clock(</w:t>
-            </w:r>
-            <w:proofErr w:type="gramEnd"/>
-            <w:r>
-              <w:t>GHz)</w:t>
+              <w:t>clock(GHz)</w:t>
             </w:r>
           </w:p>
         </w:tc>
@@ -12856,15 +12550,7 @@
               <w:t xml:space="preserve">of </w:t>
             </w:r>
             <w:r>
-              <w:t xml:space="preserve">stream </w:t>
-            </w:r>
-            <w:proofErr w:type="gramStart"/>
-            <w:r>
-              <w:t>processor(</w:t>
-            </w:r>
-            <w:proofErr w:type="gramEnd"/>
-            <w:r>
-              <w:t>SM)</w:t>
+              <w:t>stream processor(SM)</w:t>
             </w:r>
           </w:p>
         </w:tc>
@@ -13435,27 +13121,14 @@
       <w:r>
         <w:t xml:space="preserve">Figure </w:t>
       </w:r>
-      <w:r>
-        <w:fldChar w:fldCharType="begin"/>
-      </w:r>
-      <w:r>
-        <w:instrText xml:space="preserve"> SEQ Figure \* ARABIC </w:instrText>
-      </w:r>
-      <w:r>
-        <w:fldChar w:fldCharType="separate"/>
-      </w:r>
-      <w:r>
-        <w:rPr>
-          <w:noProof/>
-        </w:rPr>
-        <w:t>7</w:t>
-      </w:r>
-      <w:r>
-        <w:rPr>
-          <w:noProof/>
-        </w:rPr>
-        <w:fldChar w:fldCharType="end"/>
-      </w:r>
+      <w:fldSimple w:instr=" SEQ Figure \* ARABIC ">
+        <w:r>
+          <w:rPr>
+            <w:noProof/>
+          </w:rPr>
+          <w:t>7</w:t>
+        </w:r>
+      </w:fldSimple>
       <w:r>
         <w:rPr>
           <w:b/>
@@ -13542,7 +13215,6 @@
           <w:color w:val="FF0000"/>
         </w:rPr>
       </w:pPr>
-      <w:proofErr w:type="gramStart"/>
       <w:r>
         <w:rPr>
           <w:rFonts w:hint="eastAsia"/>
@@ -13561,55 +13233,54 @@
         <w:rPr>
           <w:color w:val="FF0000"/>
         </w:rPr>
-        <w:t>,</w:t>
-      </w:r>
-      <w:proofErr w:type="gramEnd"/>
-      <w:r>
-        <w:rPr>
+        <w:t xml:space="preserve">, CPU/GPU </w:t>
+      </w:r>
+      <w:r>
+        <w:rPr>
+          <w:rFonts w:hint="eastAsia"/>
           <w:color w:val="FF0000"/>
         </w:rPr>
-        <w:t xml:space="preserve"> CPU/GPU </w:t>
+        <w:t>결과값이</w:t>
       </w:r>
       <w:r>
         <w:rPr>
           <w:rFonts w:hint="eastAsia"/>
           <w:color w:val="FF0000"/>
         </w:rPr>
-        <w:t>결과값이</w:t>
+        <w:t xml:space="preserve"> </w:t>
       </w:r>
       <w:r>
         <w:rPr>
           <w:rFonts w:hint="eastAsia"/>
           <w:color w:val="FF0000"/>
         </w:rPr>
-        <w:t xml:space="preserve"> </w:t>
+        <w:t>살짝</w:t>
       </w:r>
       <w:r>
         <w:rPr>
           <w:rFonts w:hint="eastAsia"/>
           <w:color w:val="FF0000"/>
         </w:rPr>
-        <w:t>살짝</w:t>
-      </w:r>
+        <w:t xml:space="preserve"> </w:t>
+      </w:r>
+      <w:proofErr w:type="spellStart"/>
       <w:r>
         <w:rPr>
           <w:rFonts w:hint="eastAsia"/>
           <w:color w:val="FF0000"/>
         </w:rPr>
-        <w:t xml:space="preserve"> </w:t>
-      </w:r>
-      <w:proofErr w:type="spellStart"/>
+        <w:t>다른걸</w:t>
+      </w:r>
+      <w:proofErr w:type="spellEnd"/>
       <w:r>
         <w:rPr>
           <w:rFonts w:hint="eastAsia"/>
           <w:color w:val="FF0000"/>
         </w:rPr>
-        <w:t>다른걸</w:t>
-      </w:r>
-      <w:proofErr w:type="spellEnd"/>
-      <w:r>
-        <w:rPr>
-          <w:rFonts w:hint="eastAsia"/>
+        <w:t>.</w:t>
+      </w:r>
+      <w:r>
+        <w:rPr>
           <w:color w:val="FF0000"/>
         </w:rPr>
         <w:t>.</w:t>
@@ -13618,78 +13289,70 @@
         <w:rPr>
           <w:color w:val="FF0000"/>
         </w:rPr>
+        <w:t xml:space="preserve"> </w:t>
+      </w:r>
+      <w:r>
+        <w:rPr>
+          <w:rFonts w:hint="eastAsia"/>
+          <w:color w:val="FF0000"/>
+        </w:rPr>
+        <w:t>오차</w:t>
+      </w:r>
+      <w:r>
+        <w:rPr>
+          <w:rFonts w:hint="eastAsia"/>
+          <w:color w:val="FF0000"/>
+        </w:rPr>
+        <w:t xml:space="preserve"> </w:t>
+      </w:r>
+      <w:r>
+        <w:rPr>
+          <w:rFonts w:hint="eastAsia"/>
+          <w:color w:val="FF0000"/>
+        </w:rPr>
+        <w:t>비교를</w:t>
+      </w:r>
+      <w:r>
+        <w:rPr>
+          <w:rFonts w:hint="eastAsia"/>
+          <w:color w:val="FF0000"/>
+        </w:rPr>
+        <w:t xml:space="preserve"> </w:t>
+      </w:r>
+      <w:r>
+        <w:rPr>
+          <w:rFonts w:hint="eastAsia"/>
+          <w:color w:val="FF0000"/>
+        </w:rPr>
+        <w:t>해야</w:t>
+      </w:r>
+      <w:r>
+        <w:rPr>
+          <w:rFonts w:hint="eastAsia"/>
+          <w:color w:val="FF0000"/>
+        </w:rPr>
+        <w:t xml:space="preserve"> </w:t>
+      </w:r>
+      <w:r>
+        <w:rPr>
+          <w:rFonts w:hint="eastAsia"/>
+          <w:color w:val="FF0000"/>
+        </w:rPr>
+        <w:t>하나</w:t>
+      </w:r>
+      <w:r>
+        <w:rPr>
+          <w:rFonts w:hint="eastAsia"/>
+          <w:color w:val="FF0000"/>
+        </w:rPr>
         <w:t>.</w:t>
       </w:r>
       <w:r>
         <w:rPr>
           <w:color w:val="FF0000"/>
         </w:rPr>
-        <w:t xml:space="preserve"> </w:t>
-      </w:r>
-      <w:r>
-        <w:rPr>
-          <w:rFonts w:hint="eastAsia"/>
-          <w:color w:val="FF0000"/>
-        </w:rPr>
-        <w:t>오차</w:t>
-      </w:r>
-      <w:r>
-        <w:rPr>
-          <w:rFonts w:hint="eastAsia"/>
-          <w:color w:val="FF0000"/>
-        </w:rPr>
-        <w:t xml:space="preserve"> </w:t>
-      </w:r>
-      <w:r>
-        <w:rPr>
-          <w:rFonts w:hint="eastAsia"/>
-          <w:color w:val="FF0000"/>
-        </w:rPr>
-        <w:t>비교를</w:t>
-      </w:r>
-      <w:r>
-        <w:rPr>
-          <w:rFonts w:hint="eastAsia"/>
-          <w:color w:val="FF0000"/>
-        </w:rPr>
-        <w:t xml:space="preserve"> </w:t>
-      </w:r>
-      <w:r>
-        <w:rPr>
-          <w:rFonts w:hint="eastAsia"/>
-          <w:color w:val="FF0000"/>
-        </w:rPr>
-        <w:t>해야</w:t>
-      </w:r>
-      <w:r>
-        <w:rPr>
-          <w:rFonts w:hint="eastAsia"/>
-          <w:color w:val="FF0000"/>
-        </w:rPr>
-        <w:t xml:space="preserve"> </w:t>
-      </w:r>
-      <w:proofErr w:type="gramStart"/>
-      <w:r>
-        <w:rPr>
-          <w:rFonts w:hint="eastAsia"/>
-          <w:color w:val="FF0000"/>
-        </w:rPr>
-        <w:t>하나</w:t>
-      </w:r>
-      <w:r>
-        <w:rPr>
-          <w:rFonts w:hint="eastAsia"/>
-          <w:color w:val="FF0000"/>
-        </w:rPr>
         <w:t>.</w:t>
       </w:r>
-      <w:r>
-        <w:rPr>
-          <w:color w:val="FF0000"/>
-        </w:rPr>
-        <w:t>.</w:t>
-      </w:r>
-      <w:proofErr w:type="gramEnd"/>
       <w:r>
         <w:rPr>
           <w:color w:val="FF0000"/>
@@ -15918,32 +15581,19 @@
         <w:spacing w:line="480" w:lineRule="auto"/>
         <w:ind w:firstLine="200"/>
       </w:pPr>
-      <w:bookmarkStart w:id="15" w:name="_Ref168940031"/>
+      <w:bookmarkStart w:id="16" w:name="_Ref168940031"/>
       <w:r>
         <w:t xml:space="preserve">Figure </w:t>
       </w:r>
-      <w:r>
-        <w:fldChar w:fldCharType="begin"/>
-      </w:r>
-      <w:r>
-        <w:instrText xml:space="preserve"> SEQ Figure \* ARABIC </w:instrText>
-      </w:r>
-      <w:r>
-        <w:fldChar w:fldCharType="separate"/>
-      </w:r>
-      <w:r>
-        <w:rPr>
-          <w:noProof/>
-        </w:rPr>
-        <w:t>8</w:t>
-      </w:r>
-      <w:r>
-        <w:rPr>
-          <w:noProof/>
-        </w:rPr>
-        <w:fldChar w:fldCharType="end"/>
-      </w:r>
-      <w:bookmarkEnd w:id="15"/>
+      <w:fldSimple w:instr=" SEQ Figure \* ARABIC ">
+        <w:r>
+          <w:rPr>
+            <w:noProof/>
+          </w:rPr>
+          <w:t>8</w:t>
+        </w:r>
+      </w:fldSimple>
+      <w:bookmarkEnd w:id="16"/>
       <w:r>
         <w:t xml:space="preserve">. </w:t>
       </w:r>
@@ -18213,33 +17863,20 @@
       <w:pPr>
         <w:pStyle w:val="Table0"/>
       </w:pPr>
-      <w:bookmarkStart w:id="16" w:name="_Ref168940068"/>
+      <w:bookmarkStart w:id="17" w:name="_Ref168940068"/>
       <w:r>
         <w:lastRenderedPageBreak/>
         <w:t xml:space="preserve">Table </w:t>
       </w:r>
-      <w:r>
-        <w:fldChar w:fldCharType="begin"/>
-      </w:r>
-      <w:r>
-        <w:instrText xml:space="preserve"> SEQ Table \* ARABIC </w:instrText>
-      </w:r>
-      <w:r>
-        <w:fldChar w:fldCharType="separate"/>
-      </w:r>
-      <w:r>
-        <w:rPr>
-          <w:noProof/>
-        </w:rPr>
-        <w:t>5</w:t>
-      </w:r>
-      <w:r>
-        <w:rPr>
-          <w:noProof/>
-        </w:rPr>
-        <w:fldChar w:fldCharType="end"/>
-      </w:r>
-      <w:bookmarkEnd w:id="16"/>
+      <w:fldSimple w:instr=" SEQ Table \* ARABIC ">
+        <w:r>
+          <w:rPr>
+            <w:noProof/>
+          </w:rPr>
+          <w:t>5</w:t>
+        </w:r>
+      </w:fldSimple>
+      <w:bookmarkEnd w:id="17"/>
       <w:r>
         <w:t xml:space="preserve">. </w:t>
       </w:r>
@@ -18993,8 +18630,6 @@
           <w:sz w:val="22"/>
         </w:rPr>
       </w:pPr>
-      <w:bookmarkStart w:id="17" w:name="_GoBack"/>
-      <w:bookmarkEnd w:id="17"/>
     </w:p>
     <w:p>
       <w:pPr>
@@ -20323,27 +19958,14 @@
       <w:r>
         <w:t xml:space="preserve">Figure </w:t>
       </w:r>
-      <w:r>
-        <w:fldChar w:fldCharType="begin"/>
-      </w:r>
-      <w:r>
-        <w:instrText xml:space="preserve"> SEQ Figure \* ARABIC </w:instrText>
-      </w:r>
-      <w:r>
-        <w:fldChar w:fldCharType="separate"/>
-      </w:r>
-      <w:r>
-        <w:rPr>
-          <w:noProof/>
-        </w:rPr>
-        <w:t>9</w:t>
-      </w:r>
-      <w:r>
-        <w:rPr>
-          <w:noProof/>
-        </w:rPr>
-        <w:fldChar w:fldCharType="end"/>
-      </w:r>
+      <w:fldSimple w:instr=" SEQ Figure \* ARABIC ">
+        <w:r>
+          <w:rPr>
+            <w:noProof/>
+          </w:rPr>
+          <w:t>9</w:t>
+        </w:r>
+      </w:fldSimple>
       <w:bookmarkEnd w:id="18"/>
       <w:r>
         <w:rPr>
@@ -20390,27 +20012,14 @@
       <w:r>
         <w:t xml:space="preserve">Table </w:t>
       </w:r>
-      <w:r>
-        <w:fldChar w:fldCharType="begin"/>
-      </w:r>
-      <w:r>
-        <w:instrText xml:space="preserve"> SEQ Table \* ARABIC </w:instrText>
-      </w:r>
-      <w:r>
-        <w:fldChar w:fldCharType="separate"/>
-      </w:r>
-      <w:r>
-        <w:rPr>
-          <w:noProof/>
-        </w:rPr>
-        <w:t>6</w:t>
-      </w:r>
-      <w:r>
-        <w:rPr>
-          <w:noProof/>
-        </w:rPr>
-        <w:fldChar w:fldCharType="end"/>
-      </w:r>
+      <w:fldSimple w:instr=" SEQ Table \* ARABIC ">
+        <w:r>
+          <w:rPr>
+            <w:noProof/>
+          </w:rPr>
+          <w:t>6</w:t>
+        </w:r>
+      </w:fldSimple>
       <w:bookmarkEnd w:id="19"/>
       <w:r>
         <w:t xml:space="preserve">. </w:t>
@@ -21249,27 +20858,14 @@
       <w:r>
         <w:t xml:space="preserve">Table </w:t>
       </w:r>
-      <w:r>
-        <w:fldChar w:fldCharType="begin"/>
-      </w:r>
-      <w:r>
-        <w:instrText xml:space="preserve"> SEQ Table \* ARABIC </w:instrText>
-      </w:r>
-      <w:r>
-        <w:fldChar w:fldCharType="separate"/>
-      </w:r>
-      <w:r>
-        <w:rPr>
-          <w:noProof/>
-        </w:rPr>
-        <w:t>7</w:t>
-      </w:r>
-      <w:r>
-        <w:rPr>
-          <w:noProof/>
-        </w:rPr>
-        <w:fldChar w:fldCharType="end"/>
-      </w:r>
+      <w:fldSimple w:instr=" SEQ Table \* ARABIC ">
+        <w:r>
+          <w:rPr>
+            <w:noProof/>
+          </w:rPr>
+          <w:t>7</w:t>
+        </w:r>
+      </w:fldSimple>
       <w:bookmarkEnd w:id="21"/>
       <w:r>
         <w:t xml:space="preserve">. </w:t>
@@ -23137,27 +22733,14 @@
       <w:r>
         <w:t xml:space="preserve">Figure </w:t>
       </w:r>
-      <w:r>
-        <w:fldChar w:fldCharType="begin"/>
-      </w:r>
-      <w:r>
-        <w:instrText xml:space="preserve"> SEQ Figure \* ARABIC </w:instrText>
-      </w:r>
-      <w:r>
-        <w:fldChar w:fldCharType="separate"/>
-      </w:r>
-      <w:r>
-        <w:rPr>
-          <w:noProof/>
-        </w:rPr>
-        <w:t>10</w:t>
-      </w:r>
-      <w:r>
-        <w:rPr>
-          <w:noProof/>
-        </w:rPr>
-        <w:fldChar w:fldCharType="end"/>
-      </w:r>
+      <w:fldSimple w:instr=" SEQ Figure \* ARABIC ">
+        <w:r>
+          <w:rPr>
+            <w:noProof/>
+          </w:rPr>
+          <w:t>10</w:t>
+        </w:r>
+      </w:fldSimple>
       <w:bookmarkEnd w:id="22"/>
       <w:r>
         <w:rPr>
@@ -23247,27 +22830,14 @@
       <w:r>
         <w:t xml:space="preserve">Figure </w:t>
       </w:r>
-      <w:r>
-        <w:fldChar w:fldCharType="begin"/>
-      </w:r>
-      <w:r>
-        <w:instrText xml:space="preserve"> SEQ Figure \* ARABIC </w:instrText>
-      </w:r>
-      <w:r>
-        <w:fldChar w:fldCharType="separate"/>
-      </w:r>
-      <w:r>
-        <w:rPr>
-          <w:noProof/>
-        </w:rPr>
-        <w:t>11</w:t>
-      </w:r>
-      <w:r>
-        <w:rPr>
-          <w:noProof/>
-        </w:rPr>
-        <w:fldChar w:fldCharType="end"/>
-      </w:r>
+      <w:fldSimple w:instr=" SEQ Figure \* ARABIC ">
+        <w:r>
+          <w:rPr>
+            <w:noProof/>
+          </w:rPr>
+          <w:t>11</w:t>
+        </w:r>
+      </w:fldSimple>
       <w:bookmarkEnd w:id="23"/>
       <w:r>
         <w:rPr>
@@ -33435,7 +33005,7 @@
 </file>
 
 <file path=customXml/itemProps1.xml><?xml version="1.0" encoding="utf-8"?>
-<ds:datastoreItem xmlns:ds="http://schemas.openxmlformats.org/officeDocument/2006/customXml" ds:itemID="{C3C161F9-92BA-4B48-81FA-5792F03B5343}">
+<ds:datastoreItem xmlns:ds="http://schemas.openxmlformats.org/officeDocument/2006/customXml" ds:itemID="{A47E9F92-1FE3-4BFD-9F54-853B650B124D}">
   <ds:schemaRefs>
     <ds:schemaRef ds:uri="http://schemas.openxmlformats.org/officeDocument/2006/bibliography"/>
   </ds:schemaRefs>

</xml_diff>